<commit_message>
Fixed html syntax of pages for the midterm webpage, and organized the folders in the repo
</commit_message>
<xml_diff>
--- a/midterms/HTML Elements.docx
+++ b/midterms/HTML Elements.docx
@@ -1,6 +1,6 @@
 
 <file path=word/document.xml><?xml version="1.0" encoding="utf-8"?>
-<w:document xmlns:wpc="http://schemas.microsoft.com/office/word/2010/wordprocessingCanvas" xmlns:cx="http://schemas.microsoft.com/office/drawing/2014/chartex" xmlns:cx1="http://schemas.microsoft.com/office/drawing/2015/9/8/chartex" xmlns:cx2="http://schemas.microsoft.com/office/drawing/2015/10/21/chartex" xmlns:cx3="http://schemas.microsoft.com/office/drawing/2016/5/9/chartex" xmlns:cx4="http://schemas.microsoft.com/office/drawing/2016/5/10/chartex" xmlns:cx5="http://schemas.microsoft.com/office/drawing/2016/5/11/chartex" xmlns:cx6="http://schemas.microsoft.com/office/drawing/2016/5/12/chartex" xmlns:cx7="http://schemas.microsoft.com/office/drawing/2016/5/13/chartex" xmlns:cx8="http://schemas.microsoft.com/office/drawing/2016/5/14/chartex" xmlns:mc="http://schemas.openxmlformats.org/markup-compatibility/2006" xmlns:o="urn:schemas-microsoft-com:office:office" xmlns:r="http://schemas.openxmlformats.org/officeDocument/2006/relationships" xmlns:m="http://schemas.openxmlformats.org/officeDocument/2006/math" xmlns:v="urn:schemas-microsoft-com:vml" xmlns:wp14="http://schemas.microsoft.com/office/word/2010/wordprocessingDrawing" xmlns:wp="http://schemas.openxmlformats.org/drawingml/2006/wordprocessingDrawing" xmlns:w10="urn:schemas-microsoft-com:office:word" xmlns:w="http://schemas.openxmlformats.org/wordprocessingml/2006/main" xmlns:w14="http://schemas.microsoft.com/office/word/2010/wordml" xmlns:w15="http://schemas.microsoft.com/office/word/2012/wordml" xmlns:w16se="http://schemas.microsoft.com/office/word/2015/wordml/symex" xmlns:wpg="http://schemas.microsoft.com/office/word/2010/wordprocessingGroup" xmlns:wpi="http://schemas.microsoft.com/office/word/2010/wordprocessingInk" xmlns:wne="http://schemas.microsoft.com/office/word/2006/wordml" xmlns:wps="http://schemas.microsoft.com/office/word/2010/wordprocessingShape" mc:Ignorable="w14 w15 w16se wp14">
+<w:document xmlns:wpc="http://schemas.microsoft.com/office/word/2010/wordprocessingCanvas" xmlns:mc="http://schemas.openxmlformats.org/markup-compatibility/2006" xmlns:o="urn:schemas-microsoft-com:office:office" xmlns:r="http://schemas.openxmlformats.org/officeDocument/2006/relationships" xmlns:m="http://schemas.openxmlformats.org/officeDocument/2006/math" xmlns:v="urn:schemas-microsoft-com:vml" xmlns:wp14="http://schemas.microsoft.com/office/word/2010/wordprocessingDrawing" xmlns:wp="http://schemas.openxmlformats.org/drawingml/2006/wordprocessingDrawing" xmlns:w10="urn:schemas-microsoft-com:office:word" xmlns:w="http://schemas.openxmlformats.org/wordprocessingml/2006/main" xmlns:w14="http://schemas.microsoft.com/office/word/2010/wordml" xmlns:w15="http://schemas.microsoft.com/office/word/2012/wordml" xmlns:wpg="http://schemas.microsoft.com/office/word/2010/wordprocessingGroup" xmlns:wpi="http://schemas.microsoft.com/office/word/2010/wordprocessingInk" xmlns:wne="http://schemas.microsoft.com/office/word/2006/wordml" xmlns:wps="http://schemas.microsoft.com/office/word/2010/wordprocessingShape" mc:Ignorable="w14 w15 wp14">
   <w:body>
     <w:p>
       <w:pPr>
@@ -12,7 +12,16 @@
     </w:p>
     <w:p>
       <w:r>
-        <w:t>&lt;html&gt; The html element represents the root of an html document. All other elements must be inside the declaration of this element.</w:t>
+        <w:t>&amp;lt</w:t>
+      </w:r>
+      <w:r>
+        <w:t>html</w:t>
+      </w:r>
+      <w:r>
+        <w:t>&amp;gt</w:t>
+      </w:r>
+      <w:r>
+        <w:t xml:space="preserve"> The html element represents the root of an html document. All other elements must be inside the declaration of this element.</w:t>
       </w:r>
     </w:p>
     <w:p>
@@ -25,12 +34,36 @@
     </w:p>
     <w:p>
       <w:r>
-        <w:t>&lt;base&gt; The base element specifies the base URL of all the URL’s to be used within the document</w:t>
-      </w:r>
-    </w:p>
-    <w:p>
-      <w:r>
-        <w:t xml:space="preserve">&lt;link&gt; The link element indicates the connection between the current document and </w:t>
+        <w:t>&amp;lt</w:t>
+      </w:r>
+      <w:r>
+        <w:t xml:space="preserve"> </w:t>
+      </w:r>
+      <w:r>
+        <w:t>base</w:t>
+      </w:r>
+      <w:r>
+        <w:t>&amp;gt</w:t>
+      </w:r>
+      <w:r>
+        <w:t xml:space="preserve"> The base element specifies the base URL of all the URL’s to be used within the document</w:t>
+      </w:r>
+    </w:p>
+    <w:p>
+      <w:r>
+        <w:t>&amp;lt</w:t>
+      </w:r>
+      <w:r>
+        <w:t xml:space="preserve"> </w:t>
+      </w:r>
+      <w:r>
+        <w:t>link</w:t>
+      </w:r>
+      <w:r>
+        <w:t>&amp;gt</w:t>
+      </w:r>
+      <w:r>
+        <w:t xml:space="preserve"> The link element indicates the connection between the current document and </w:t>
       </w:r>
       <w:r>
         <w:t>an external file which the document references.</w:t>
@@ -38,17 +71,53 @@
     </w:p>
     <w:p>
       <w:r>
-        <w:t>&lt;meta&gt; The meta element represents metadata.</w:t>
-      </w:r>
-    </w:p>
-    <w:p>
-      <w:r>
-        <w:t>&lt;style&gt; The style element contains style or design information related to the document.</w:t>
-      </w:r>
-    </w:p>
-    <w:p>
-      <w:r>
-        <w:t>&lt;title&gt; The title element contains the title of the document which is displayed on the browser tab of the html document.</w:t>
+        <w:t>&amp;lt</w:t>
+      </w:r>
+      <w:r>
+        <w:t xml:space="preserve"> </w:t>
+      </w:r>
+      <w:r>
+        <w:t>meta</w:t>
+      </w:r>
+      <w:r>
+        <w:t>&amp;gt</w:t>
+      </w:r>
+      <w:r>
+        <w:t xml:space="preserve"> The meta element represents metadata.</w:t>
+      </w:r>
+    </w:p>
+    <w:p>
+      <w:r>
+        <w:t>&amp;lt</w:t>
+      </w:r>
+      <w:r>
+        <w:t xml:space="preserve"> </w:t>
+      </w:r>
+      <w:r>
+        <w:t>style</w:t>
+      </w:r>
+      <w:r>
+        <w:t>&amp;gt</w:t>
+      </w:r>
+      <w:r>
+        <w:t xml:space="preserve"> The style element contains style or design information related to the document.</w:t>
+      </w:r>
+    </w:p>
+    <w:p>
+      <w:r>
+        <w:t>&amp;lt</w:t>
+      </w:r>
+      <w:r>
+        <w:t xml:space="preserve"> </w:t>
+      </w:r>
+      <w:r>
+        <w:t>title</w:t>
+      </w:r>
+      <w:r>
+        <w:t>&amp;gt</w:t>
+      </w:r>
+      <w:r>
+        <w:t xml:space="preserve"> The title element contains the title of the document which is displayed on the browser tab of the html document.</w:t>
       </w:r>
     </w:p>
     <w:p>
@@ -61,12 +130,36 @@
     </w:p>
     <w:p>
       <w:r>
-        <w:t>&lt;address&gt; The address element shows contact information for the nearest body or article, if no body or article is found, it applies to the whole document.</w:t>
-      </w:r>
-    </w:p>
-    <w:p>
-      <w:r>
-        <w:t>&lt;article&gt; The article element represents a self-contained composition in a document</w:t>
+        <w:t>&amp;lt</w:t>
+      </w:r>
+      <w:r>
+        <w:t xml:space="preserve"> </w:t>
+      </w:r>
+      <w:r>
+        <w:t>address</w:t>
+      </w:r>
+      <w:r>
+        <w:t>&amp;gt</w:t>
+      </w:r>
+      <w:r>
+        <w:t xml:space="preserve"> The address element shows contact information for the nearest body or article, if no body or article is found, it applies to the whole document.</w:t>
+      </w:r>
+    </w:p>
+    <w:p>
+      <w:r>
+        <w:t>&amp;lt</w:t>
+      </w:r>
+      <w:r>
+        <w:t xml:space="preserve"> </w:t>
+      </w:r>
+      <w:r>
+        <w:t>article</w:t>
+      </w:r>
+      <w:r>
+        <w:t>&amp;gt</w:t>
+      </w:r>
+      <w:r>
+        <w:t xml:space="preserve"> The article element represents a self-contained composition in a document</w:t>
       </w:r>
       <w:r>
         <w:t xml:space="preserve"> which is supposed to be distributable or reusable.</w:t>
@@ -74,22 +167,68 @@
     </w:p>
     <w:p>
       <w:r>
-        <w:t>&lt;aside&gt; The aside element represents a section or part of the document which is connected to the main content of the document.</w:t>
-      </w:r>
-    </w:p>
-    <w:p>
-      <w:r>
-        <w:t>&lt;footer&gt; The footer element represents a footer for the nearest sectioning content or root element.</w:t>
-      </w:r>
-    </w:p>
-    <w:p>
-      <w:r>
-        <w:t>&lt;h1-h6&gt; These elements handle the size of the contents declared inside them.</w:t>
-      </w:r>
-    </w:p>
-    <w:p>
-      <w:r>
-        <w:t xml:space="preserve">&lt;header&gt; The header element represents introductory </w:t>
+        <w:t>&amp;lt</w:t>
+      </w:r>
+      <w:r>
+        <w:t xml:space="preserve"> </w:t>
+      </w:r>
+      <w:r>
+        <w:t>aside</w:t>
+      </w:r>
+      <w:r>
+        <w:t>&amp;gt</w:t>
+      </w:r>
+      <w:r>
+        <w:t xml:space="preserve"> The aside element represents a section or part of the document which is connected to the main content of the document.</w:t>
+      </w:r>
+    </w:p>
+    <w:p>
+      <w:r>
+        <w:t>&amp;lt</w:t>
+      </w:r>
+      <w:r>
+        <w:t xml:space="preserve"> </w:t>
+      </w:r>
+      <w:r>
+        <w:t>footer</w:t>
+      </w:r>
+      <w:r>
+        <w:t>&amp;gt</w:t>
+      </w:r>
+      <w:r>
+        <w:t xml:space="preserve"> The footer element represents a footer for the nearest sectioning content or root element.</w:t>
+      </w:r>
+    </w:p>
+    <w:p>
+      <w:r>
+        <w:t>&amp;lt</w:t>
+      </w:r>
+      <w:r>
+        <w:t xml:space="preserve"> </w:t>
+      </w:r>
+      <w:r>
+        <w:t>h1-h6</w:t>
+      </w:r>
+      <w:r>
+        <w:t>&amp;gt</w:t>
+      </w:r>
+      <w:r>
+        <w:t xml:space="preserve"> These elements handle the size of the contents declared inside them.</w:t>
+      </w:r>
+    </w:p>
+    <w:p>
+      <w:r>
+        <w:lastRenderedPageBreak/>
+        <w:t>&amp;lt</w:t>
+      </w:r>
+      <w:r>
+        <w:t>header</w:t>
+      </w:r>
+      <w:r>
+        <w:t>&amp;gt</w:t>
+      </w:r>
+      <w:r>
+        <w:t xml:space="preserve"> The header element represents introductory </w:t>
       </w:r>
       <w:r>
         <w:t>or a basic description of the document.</w:t>
@@ -97,17 +236,44 @@
     </w:p>
     <w:p>
       <w:r>
-        <w:t>&lt;hgroup&gt; The hgroup element represents a multi-level heading for a particular section or document.</w:t>
-      </w:r>
-    </w:p>
-    <w:p>
-      <w:r>
-        <w:t>&lt;nav&gt; The nav element represents a link that redirects to a part of the same page it contains.</w:t>
-      </w:r>
-    </w:p>
-    <w:p>
-      <w:r>
-        <w:t>&lt;section&gt; The section element defines section elements such as chapters, headers, footers, etc. or any other section of the document.</w:t>
+        <w:t>&amp;lt</w:t>
+      </w:r>
+      <w:r>
+        <w:t>hgroup</w:t>
+      </w:r>
+      <w:r>
+        <w:t>&amp;gt</w:t>
+      </w:r>
+      <w:r>
+        <w:t xml:space="preserve"> The hgroup element represents a multi-level heading for a particular section or document.</w:t>
+      </w:r>
+    </w:p>
+    <w:p>
+      <w:r>
+        <w:t>&amp;lt</w:t>
+      </w:r>
+      <w:r>
+        <w:t>nav</w:t>
+      </w:r>
+      <w:r>
+        <w:t>&amp;gt</w:t>
+      </w:r>
+      <w:r>
+        <w:t xml:space="preserve"> The nav element represents a link that redirects to a part of the same page it contains.</w:t>
+      </w:r>
+    </w:p>
+    <w:p>
+      <w:r>
+        <w:t>&amp;lt</w:t>
+      </w:r>
+      <w:r>
+        <w:t>section</w:t>
+      </w:r>
+      <w:r>
+        <w:t>&amp;gt</w:t>
+      </w:r>
+      <w:r>
+        <w:t xml:space="preserve"> The section element defines section elements such as chapters, headers, footers, etc. or any other section of the document.</w:t>
       </w:r>
     </w:p>
     <w:p>
@@ -120,37 +286,124 @@
     </w:p>
     <w:p>
       <w:r>
-        <w:t>&lt;dd&gt; The dd element indicates the description of a &lt;dl&gt; of the list.</w:t>
-      </w:r>
-    </w:p>
-    <w:p>
-      <w:r>
-        <w:t>&lt;div&gt; The div element encapsulates other elements and divides the html into sections.</w:t>
-      </w:r>
-    </w:p>
-    <w:p>
-      <w:r>
-        <w:t>&lt;dl&gt; The dl element defines a description list.</w:t>
-      </w:r>
-    </w:p>
-    <w:p>
-      <w:r>
-        <w:t>&lt;dt&gt; The dt element identifies a term in a description list.</w:t>
-      </w:r>
-    </w:p>
-    <w:p>
-      <w:r>
-        <w:t>&lt;figcaption&gt; The figcaption element represents the caption of a figure.</w:t>
-      </w:r>
-    </w:p>
-    <w:p>
-      <w:r>
-        <w:t>&lt;figure&gt; The figure element represents self-contained content associated with the &lt;figcaption&gt; element.</w:t>
-      </w:r>
-    </w:p>
-    <w:p>
-      <w:r>
-        <w:t>&lt;hr&gt; The hr element represents a break for a paragrapch-level element</w:t>
+        <w:t>&amp;lt</w:t>
+      </w:r>
+      <w:r>
+        <w:t>dd</w:t>
+      </w:r>
+      <w:r>
+        <w:t>&amp;gt</w:t>
+      </w:r>
+      <w:r>
+        <w:t xml:space="preserve"> The dd element indicates the description of a </w:t>
+      </w:r>
+      <w:r>
+        <w:t>&amp;lt</w:t>
+      </w:r>
+      <w:r>
+        <w:t>dl</w:t>
+      </w:r>
+      <w:r>
+        <w:t>&amp;gt</w:t>
+      </w:r>
+      <w:r>
+        <w:t xml:space="preserve"> of the list.</w:t>
+      </w:r>
+    </w:p>
+    <w:p>
+      <w:r>
+        <w:t>&amp;lt</w:t>
+      </w:r>
+      <w:r>
+        <w:t>div</w:t>
+      </w:r>
+      <w:r>
+        <w:t>&amp;gt</w:t>
+      </w:r>
+      <w:r>
+        <w:t xml:space="preserve"> The div element encapsulates other elements and divides the html into sections.</w:t>
+      </w:r>
+    </w:p>
+    <w:p>
+      <w:r>
+        <w:t>&amp;lt</w:t>
+      </w:r>
+      <w:r>
+        <w:t>dl</w:t>
+      </w:r>
+      <w:r>
+        <w:t>&amp;gt</w:t>
+      </w:r>
+      <w:r>
+        <w:t xml:space="preserve"> The dl element defines a description list.</w:t>
+      </w:r>
+    </w:p>
+    <w:p>
+      <w:r>
+        <w:t>&amp;lt</w:t>
+      </w:r>
+      <w:r>
+        <w:t>dt</w:t>
+      </w:r>
+      <w:r>
+        <w:t>&amp;gt</w:t>
+      </w:r>
+      <w:r>
+        <w:t xml:space="preserve"> The dt element identifies a term in a description list.</w:t>
+      </w:r>
+    </w:p>
+    <w:p>
+      <w:r>
+        <w:t>&amp;lt</w:t>
+      </w:r>
+      <w:r>
+        <w:t>figcaption</w:t>
+      </w:r>
+      <w:r>
+        <w:t>&amp;gt</w:t>
+      </w:r>
+      <w:r>
+        <w:t xml:space="preserve"> The figcaption element represents the caption of a figure.</w:t>
+      </w:r>
+    </w:p>
+    <w:p>
+      <w:r>
+        <w:t>&amp;lt</w:t>
+      </w:r>
+      <w:r>
+        <w:t>figure</w:t>
+      </w:r>
+      <w:r>
+        <w:t>&amp;gt</w:t>
+      </w:r>
+      <w:r>
+        <w:t xml:space="preserve"> The figure element represents self-contained content associated with the </w:t>
+      </w:r>
+      <w:r>
+        <w:t>&amp;lt</w:t>
+      </w:r>
+      <w:r>
+        <w:t>figcaption</w:t>
+      </w:r>
+      <w:r>
+        <w:t>&amp;gt</w:t>
+      </w:r>
+      <w:r>
+        <w:t xml:space="preserve"> element.</w:t>
+      </w:r>
+    </w:p>
+    <w:p>
+      <w:r>
+        <w:t>&amp;lt</w:t>
+      </w:r>
+      <w:r>
+        <w:t>hr</w:t>
+      </w:r>
+      <w:r>
+        <w:t>&amp;gt</w:t>
+      </w:r>
+      <w:r>
+        <w:t xml:space="preserve"> The hr element represents a break for a paragrapch-level element</w:t>
       </w:r>
       <w:r>
         <w:t>.</w:t>
@@ -158,27 +411,88 @@
     </w:p>
     <w:p>
       <w:r>
-        <w:t>&lt;li&gt; The li element is used to represent an item in a list.</w:t>
-      </w:r>
-    </w:p>
-    <w:p>
-      <w:r>
-        <w:t>&lt;main&gt; The main element represents the main content of the &lt;body&gt; of a document or application.</w:t>
-      </w:r>
-    </w:p>
-    <w:p>
-      <w:r>
-        <w:t>&lt;ol&gt; The ol element represents an ordered list of items.</w:t>
-      </w:r>
-    </w:p>
-    <w:p>
-      <w:r>
-        <w:t>&lt;p&gt; The p element represents a paragraph.</w:t>
-      </w:r>
-    </w:p>
-    <w:p>
-      <w:r>
-        <w:t xml:space="preserve">&lt;pre&gt; The pre element represents pre-formatted text. </w:t>
+        <w:t>&amp;lt</w:t>
+      </w:r>
+      <w:r>
+        <w:t>li</w:t>
+      </w:r>
+      <w:r>
+        <w:t>&amp;gt</w:t>
+      </w:r>
+      <w:r>
+        <w:t xml:space="preserve"> The li element is used to represent an item in a list.</w:t>
+      </w:r>
+    </w:p>
+    <w:p>
+      <w:r>
+        <w:t>&amp;lt</w:t>
+      </w:r>
+      <w:r>
+        <w:t>main</w:t>
+      </w:r>
+      <w:r>
+        <w:t>&amp;gt</w:t>
+      </w:r>
+      <w:r>
+        <w:t xml:space="preserve"> The main element represents the main content of the </w:t>
+      </w:r>
+      <w:r>
+        <w:t>&amp;lt</w:t>
+      </w:r>
+      <w:r>
+        <w:t>body</w:t>
+      </w:r>
+      <w:r>
+        <w:t>&amp;gt</w:t>
+      </w:r>
+      <w:r>
+        <w:t xml:space="preserve"> of a document or application.</w:t>
+      </w:r>
+    </w:p>
+    <w:p>
+      <w:r>
+        <w:t>&amp;lt</w:t>
+      </w:r>
+      <w:r>
+        <w:t>ol</w:t>
+      </w:r>
+      <w:r>
+        <w:t>&amp;gt</w:t>
+      </w:r>
+      <w:r>
+        <w:t xml:space="preserve"> The ol element represents an ordered list of items.</w:t>
+      </w:r>
+    </w:p>
+    <w:p>
+      <w:r>
+        <w:lastRenderedPageBreak/>
+        <w:t>&amp;lt</w:t>
+      </w:r>
+      <w:r>
+        <w:t>p</w:t>
+      </w:r>
+      <w:r>
+        <w:t>&amp;gt</w:t>
+      </w:r>
+      <w:r>
+        <w:t xml:space="preserve"> The p element represents a paragraph.</w:t>
+      </w:r>
+    </w:p>
+    <w:p>
+      <w:r>
+        <w:t>&amp;lt</w:t>
+      </w:r>
+      <w:r>
+        <w:t xml:space="preserve"> </w:t>
+      </w:r>
+      <w:r>
+        <w:t>pre</w:t>
+      </w:r>
+      <w:r>
+        <w:t>&amp;gt</w:t>
+      </w:r>
+      <w:r>
+        <w:t xml:space="preserve"> The pre element represents pre-formatted text. </w:t>
       </w:r>
       <w:r>
         <w:t>It displays the text in the way it was typred in the html document.</w:t>
@@ -186,8 +500,19 @@
     </w:p>
     <w:p>
       <w:r>
-        <w:lastRenderedPageBreak/>
-        <w:t>&lt;ul&gt; The ul element represents an unordered list of items.</w:t>
+        <w:t>&amp;lt</w:t>
+      </w:r>
+      <w:r>
+        <w:t xml:space="preserve"> </w:t>
+      </w:r>
+      <w:r>
+        <w:t>ul</w:t>
+      </w:r>
+      <w:r>
+        <w:t>&amp;gt</w:t>
+      </w:r>
+      <w:r>
+        <w:t xml:space="preserve"> The ul element represents an unordered list of items.</w:t>
       </w:r>
     </w:p>
     <w:p>
@@ -200,42 +525,150 @@
     </w:p>
     <w:p>
       <w:r>
-        <w:t>&lt;a&gt; The a element creates a hyperlink to another html page.</w:t>
-      </w:r>
-    </w:p>
-    <w:p>
-      <w:r>
-        <w:t>&lt;abbr&gt; The abbr element represents an abbreviation and provides a full description of the &lt;title&gt; tag.</w:t>
-      </w:r>
-    </w:p>
-    <w:p>
-      <w:r>
-        <w:t>&lt;b&gt; The b element sets text to be bold.</w:t>
-      </w:r>
-    </w:p>
-    <w:p>
-      <w:r>
-        <w:t>&lt;bdi&gt; The bdi element separates a specific part of text that can be formatted in a different way than the text inside it.</w:t>
-      </w:r>
-    </w:p>
-    <w:p>
-      <w:r>
-        <w:t>&lt;bdo&gt; The bdo element is used to override the format of the current text selected.</w:t>
-      </w:r>
-    </w:p>
-    <w:p>
-      <w:r>
-        <w:t>&lt;br&gt; The br element produces a line break.</w:t>
-      </w:r>
-    </w:p>
-    <w:p>
-      <w:r>
-        <w:t>&lt;cite&gt; The cite element represents the references used in a certain part of the document.</w:t>
-      </w:r>
-    </w:p>
-    <w:p>
-      <w:r>
-        <w:t xml:space="preserve">&lt;code&gt; The code element represents a small portion </w:t>
+        <w:t>&amp;lt</w:t>
+      </w:r>
+      <w:r>
+        <w:t xml:space="preserve"> </w:t>
+      </w:r>
+      <w:r>
+        <w:t>a</w:t>
+      </w:r>
+      <w:r>
+        <w:t>&amp;gt</w:t>
+      </w:r>
+      <w:r>
+        <w:t xml:space="preserve"> The a element creates a hyperlink to another html page.</w:t>
+      </w:r>
+    </w:p>
+    <w:p>
+      <w:r>
+        <w:t>&amp;lt</w:t>
+      </w:r>
+      <w:r>
+        <w:t xml:space="preserve"> </w:t>
+      </w:r>
+      <w:r>
+        <w:t>abbr</w:t>
+      </w:r>
+      <w:r>
+        <w:t>&amp;gt</w:t>
+      </w:r>
+      <w:r>
+        <w:t xml:space="preserve"> The abbr element represents an abbreviation and provides a full description of the </w:t>
+      </w:r>
+      <w:r>
+        <w:t>&amp;lt</w:t>
+      </w:r>
+      <w:r>
+        <w:t>title</w:t>
+      </w:r>
+      <w:r>
+        <w:t>&amp;gt</w:t>
+      </w:r>
+      <w:r>
+        <w:t xml:space="preserve"> tag.</w:t>
+      </w:r>
+    </w:p>
+    <w:p>
+      <w:r>
+        <w:t>&amp;lt</w:t>
+      </w:r>
+      <w:r>
+        <w:t xml:space="preserve"> </w:t>
+      </w:r>
+      <w:r>
+        <w:t>b</w:t>
+      </w:r>
+      <w:r>
+        <w:t>&amp;gt</w:t>
+      </w:r>
+      <w:r>
+        <w:t xml:space="preserve"> The b element sets text to be bold.</w:t>
+      </w:r>
+    </w:p>
+    <w:p>
+      <w:r>
+        <w:t>&amp;lt</w:t>
+      </w:r>
+      <w:r>
+        <w:t xml:space="preserve"> </w:t>
+      </w:r>
+      <w:r>
+        <w:t>bdi</w:t>
+      </w:r>
+      <w:r>
+        <w:t>&amp;gt</w:t>
+      </w:r>
+      <w:r>
+        <w:t xml:space="preserve"> The bdi element separates a specific part of text that can be formatted in a different way than the text inside it.</w:t>
+      </w:r>
+    </w:p>
+    <w:p>
+      <w:r>
+        <w:t>&amp;lt</w:t>
+      </w:r>
+      <w:r>
+        <w:t xml:space="preserve"> </w:t>
+      </w:r>
+      <w:r>
+        <w:t>bdo</w:t>
+      </w:r>
+      <w:r>
+        <w:t>&amp;gt</w:t>
+      </w:r>
+      <w:r>
+        <w:t xml:space="preserve"> The bdo element is used to override the format of the current text selected.</w:t>
+      </w:r>
+    </w:p>
+    <w:p>
+      <w:r>
+        <w:t>&amp;lt</w:t>
+      </w:r>
+      <w:r>
+        <w:t xml:space="preserve"> </w:t>
+      </w:r>
+      <w:r>
+        <w:t>br</w:t>
+      </w:r>
+      <w:r>
+        <w:t>&amp;gt</w:t>
+      </w:r>
+      <w:r>
+        <w:t xml:space="preserve"> The br element produces a line break.</w:t>
+      </w:r>
+    </w:p>
+    <w:p>
+      <w:r>
+        <w:t>&amp;lt</w:t>
+      </w:r>
+      <w:r>
+        <w:t xml:space="preserve"> </w:t>
+      </w:r>
+      <w:r>
+        <w:t>cite</w:t>
+      </w:r>
+      <w:r>
+        <w:t>&amp;gt</w:t>
+      </w:r>
+      <w:r>
+        <w:t xml:space="preserve"> The cite element represents the references used in a certain part of the document.</w:t>
+      </w:r>
+    </w:p>
+    <w:p>
+      <w:r>
+        <w:t>&amp;lt</w:t>
+      </w:r>
+      <w:r>
+        <w:t xml:space="preserve"> </w:t>
+      </w:r>
+      <w:r>
+        <w:t>code</w:t>
+      </w:r>
+      <w:r>
+        <w:t>&amp;gt</w:t>
+      </w:r>
+      <w:r>
+        <w:t xml:space="preserve"> The code element represents a small portion </w:t>
       </w:r>
       <w:r>
         <w:t>of computer code.</w:t>
@@ -243,47 +676,159 @@
     </w:p>
     <w:p>
       <w:r>
-        <w:t>&lt;data&gt; The data element links content with a machine-readable translation.</w:t>
-      </w:r>
-    </w:p>
-    <w:p>
-      <w:r>
-        <w:t>&lt;dfn&gt; The dfn element represents the defining instance of a term.</w:t>
-      </w:r>
-    </w:p>
-    <w:p>
-      <w:r>
-        <w:t>&lt;em&gt; The em element marks text that has stress emphasis.</w:t>
-      </w:r>
-    </w:p>
-    <w:p>
-      <w:r>
-        <w:t>&lt;i&gt; The I element represents a range of text that is set off from normal text.</w:t>
-      </w:r>
-    </w:p>
-    <w:p>
-      <w:r>
-        <w:t>&lt;kbd&gt; The kbd element represents user input.</w:t>
-      </w:r>
-    </w:p>
-    <w:p>
-      <w:r>
-        <w:t>&lt;mark&gt; The mark element represents highlighted text.</w:t>
-      </w:r>
-    </w:p>
-    <w:p>
-      <w:r>
-        <w:t>&lt;q&gt; The q element indicates that the enclosed text is a short inline quotation.</w:t>
-      </w:r>
-    </w:p>
-    <w:p>
-      <w:r>
-        <w:t>&lt;rp&gt; The rp element provides fall-back options in case that the browser does not support &lt;ruby&gt; elements.</w:t>
-      </w:r>
-    </w:p>
-    <w:p>
-      <w:r>
-        <w:t>&lt;rt&gt; The rt e</w:t>
+        <w:t>&amp;lt</w:t>
+      </w:r>
+      <w:r>
+        <w:t xml:space="preserve"> </w:t>
+      </w:r>
+      <w:r>
+        <w:t>data</w:t>
+      </w:r>
+      <w:r>
+        <w:t>&amp;gt</w:t>
+      </w:r>
+      <w:r>
+        <w:t xml:space="preserve"> The data element links content with a machine-readable translation.</w:t>
+      </w:r>
+    </w:p>
+    <w:p>
+      <w:r>
+        <w:t>&amp;lt</w:t>
+      </w:r>
+      <w:r>
+        <w:t xml:space="preserve"> </w:t>
+      </w:r>
+      <w:r>
+        <w:t>dfn</w:t>
+      </w:r>
+      <w:r>
+        <w:t>&amp;gt</w:t>
+      </w:r>
+      <w:r>
+        <w:t xml:space="preserve"> The dfn element represents the defining instance of a term.</w:t>
+      </w:r>
+    </w:p>
+    <w:p>
+      <w:r>
+        <w:t>&amp;lt</w:t>
+      </w:r>
+      <w:r>
+        <w:t xml:space="preserve"> </w:t>
+      </w:r>
+      <w:r>
+        <w:t>em</w:t>
+      </w:r>
+      <w:r>
+        <w:t>&amp;gt</w:t>
+      </w:r>
+      <w:r>
+        <w:t xml:space="preserve"> The em element marks text that has stress emphasis.</w:t>
+      </w:r>
+    </w:p>
+    <w:p>
+      <w:r>
+        <w:t>&amp;lt</w:t>
+      </w:r>
+      <w:r>
+        <w:t xml:space="preserve"> </w:t>
+      </w:r>
+      <w:r>
+        <w:t>i</w:t>
+      </w:r>
+      <w:r>
+        <w:t>&amp;gt</w:t>
+      </w:r>
+      <w:r>
+        <w:t xml:space="preserve"> The I element represents a range of text that is set off from normal text.</w:t>
+      </w:r>
+    </w:p>
+    <w:p>
+      <w:r>
+        <w:t>&amp;lt</w:t>
+      </w:r>
+      <w:r>
+        <w:t xml:space="preserve"> </w:t>
+      </w:r>
+      <w:r>
+        <w:t>kbd</w:t>
+      </w:r>
+      <w:r>
+        <w:t>&amp;gt</w:t>
+      </w:r>
+      <w:r>
+        <w:t xml:space="preserve"> The kbd element represents user input.</w:t>
+      </w:r>
+    </w:p>
+    <w:p>
+      <w:r>
+        <w:lastRenderedPageBreak/>
+        <w:t>&amp;lt</w:t>
+      </w:r>
+      <w:r>
+        <w:t xml:space="preserve"> </w:t>
+      </w:r>
+      <w:r>
+        <w:t>mark</w:t>
+      </w:r>
+      <w:r>
+        <w:t>&amp;gt</w:t>
+      </w:r>
+      <w:r>
+        <w:t xml:space="preserve"> The mark element represents highlighted text.</w:t>
+      </w:r>
+    </w:p>
+    <w:p>
+      <w:r>
+        <w:t>&amp;lt</w:t>
+      </w:r>
+      <w:r>
+        <w:t>q</w:t>
+      </w:r>
+      <w:r>
+        <w:t>&amp;gt</w:t>
+      </w:r>
+      <w:r>
+        <w:t xml:space="preserve"> The q element indicates that the enclosed text is a short inline quotation.</w:t>
+      </w:r>
+    </w:p>
+    <w:p>
+      <w:r>
+        <w:t>&amp;lt</w:t>
+      </w:r>
+      <w:r>
+        <w:t>rp</w:t>
+      </w:r>
+      <w:r>
+        <w:t>&amp;gt</w:t>
+      </w:r>
+      <w:r>
+        <w:t xml:space="preserve"> The rp element provides fall-back options in case that the browser does not support </w:t>
+      </w:r>
+      <w:r>
+        <w:t>&amp;lt</w:t>
+      </w:r>
+      <w:r>
+        <w:t>ruby</w:t>
+      </w:r>
+      <w:r>
+        <w:t>&amp;gt</w:t>
+      </w:r>
+      <w:r>
+        <w:t xml:space="preserve"> elements.</w:t>
+      </w:r>
+    </w:p>
+    <w:p>
+      <w:r>
+        <w:t>&amp;lt</w:t>
+      </w:r>
+      <w:r>
+        <w:t>rt</w:t>
+      </w:r>
+      <w:r>
+        <w:t>&amp;gt</w:t>
+      </w:r>
+      <w:r>
+        <w:t xml:space="preserve"> The rt e</w:t>
       </w:r>
       <w:r>
         <w:t xml:space="preserve">lement represents pronunciation of characters. </w:t>
@@ -291,70 +836,185 @@
     </w:p>
     <w:p>
       <w:r>
-        <w:t>&lt;rtc&gt; The rtc elemnt represents annotations of characters presented inside ruby elements.</w:t>
-      </w:r>
-    </w:p>
-    <w:p>
-      <w:r>
-        <w:t>&lt;ruby&gt; The ruby element is used to show pronunciation of East Asian Characters.</w:t>
-      </w:r>
-    </w:p>
-    <w:p>
-      <w:r>
-        <w:t>&lt;s&gt; The s element makes text with a strikethrough.</w:t>
-      </w:r>
-    </w:p>
-    <w:p>
-      <w:r>
-        <w:t>&lt;samp&gt; The samp element is an element used to identify sample output.</w:t>
-      </w:r>
-    </w:p>
-    <w:p>
-      <w:r>
-        <w:t>&lt;small&gt; The small element makes the text font one size smaller.</w:t>
-      </w:r>
-    </w:p>
-    <w:p>
-      <w:r>
-        <w:t>&lt;span&gt; The span element is an inline container for phrasing content.</w:t>
-      </w:r>
-    </w:p>
-    <w:p>
-      <w:r>
-        <w:t>&lt;strong&gt; The strong element displays text in bold.</w:t>
-      </w:r>
-    </w:p>
-    <w:p>
-      <w:r>
-        <w:t>&lt;sub</w:t>
-      </w:r>
-      <w:r>
-        <w:t>&gt; The sub element displays text in a lower case size.</w:t>
-      </w:r>
-    </w:p>
-    <w:p>
-      <w:r>
-        <w:t>&lt;sup&gt; The sup element displays text in a higher case size.</w:t>
-      </w:r>
-    </w:p>
-    <w:p>
-      <w:r>
-        <w:t>&lt;time&gt; The time element represents the time in Gregorian Calendar.</w:t>
-      </w:r>
-    </w:p>
-    <w:p>
-      <w:r>
-        <w:t>&lt;u&gt; The u element displays text with an underline</w:t>
-      </w:r>
-    </w:p>
-    <w:p>
-      <w:r>
-        <w:t xml:space="preserve">&lt;var&gt; The var element represents a variable in mathematical expression. </w:t>
-      </w:r>
-    </w:p>
-    <w:p>
-      <w:r>
-        <w:t>&lt;wbr&gt; the wbr element represents a word break.</w:t>
+        <w:t>&amp;lt</w:t>
+      </w:r>
+      <w:r>
+        <w:t>rtc</w:t>
+      </w:r>
+      <w:r>
+        <w:t>&amp;gt</w:t>
+      </w:r>
+      <w:r>
+        <w:t xml:space="preserve"> The rtc elemnt represents annotations of characters presented inside ruby elements.</w:t>
+      </w:r>
+    </w:p>
+    <w:p>
+      <w:r>
+        <w:t>&amp;lt</w:t>
+      </w:r>
+      <w:r>
+        <w:t>ruby</w:t>
+      </w:r>
+      <w:r>
+        <w:t>&amp;gt</w:t>
+      </w:r>
+      <w:r>
+        <w:t xml:space="preserve"> The ruby element is used to show pronunciation of East Asian Characters.</w:t>
+      </w:r>
+    </w:p>
+    <w:p>
+      <w:r>
+        <w:t>&amp;lt</w:t>
+      </w:r>
+      <w:r>
+        <w:t>s</w:t>
+      </w:r>
+      <w:r>
+        <w:t>&amp;gt</w:t>
+      </w:r>
+      <w:r>
+        <w:t xml:space="preserve"> The s element makes text with a strikethrough.</w:t>
+      </w:r>
+    </w:p>
+    <w:p>
+      <w:r>
+        <w:t>&amp;lt</w:t>
+      </w:r>
+      <w:r>
+        <w:t>samp</w:t>
+      </w:r>
+      <w:r>
+        <w:t>&amp;gt</w:t>
+      </w:r>
+      <w:r>
+        <w:t xml:space="preserve"> The samp element is an element used to identify sample output.</w:t>
+      </w:r>
+    </w:p>
+    <w:p>
+      <w:r>
+        <w:t>&amp;lt</w:t>
+      </w:r>
+      <w:r>
+        <w:t>small</w:t>
+      </w:r>
+      <w:r>
+        <w:t>&amp;gt</w:t>
+      </w:r>
+      <w:r>
+        <w:t xml:space="preserve"> The small element makes the text font one size smaller.</w:t>
+      </w:r>
+    </w:p>
+    <w:p>
+      <w:r>
+        <w:t>&amp;lt</w:t>
+      </w:r>
+      <w:r>
+        <w:t>span</w:t>
+      </w:r>
+      <w:r>
+        <w:t>&amp;gt</w:t>
+      </w:r>
+      <w:r>
+        <w:t xml:space="preserve"> The span element is an inline container for phrasing content.</w:t>
+      </w:r>
+    </w:p>
+    <w:p>
+      <w:r>
+        <w:t>&amp;lt</w:t>
+      </w:r>
+      <w:r>
+        <w:t>strong</w:t>
+      </w:r>
+      <w:r>
+        <w:t>&amp;gt</w:t>
+      </w:r>
+      <w:r>
+        <w:t xml:space="preserve"> The strong element displays text in bold.</w:t>
+      </w:r>
+    </w:p>
+    <w:p>
+      <w:r>
+        <w:t>&amp;lt</w:t>
+      </w:r>
+      <w:r>
+        <w:t>sub</w:t>
+      </w:r>
+      <w:r>
+        <w:t>&amp;gt</w:t>
+      </w:r>
+      <w:r>
+        <w:t xml:space="preserve"> The sub element displays text in a lower case size.</w:t>
+      </w:r>
+    </w:p>
+    <w:p>
+      <w:r>
+        <w:t>&amp;lt</w:t>
+      </w:r>
+      <w:r>
+        <w:t>sup</w:t>
+      </w:r>
+      <w:r>
+        <w:t>&amp;gt</w:t>
+      </w:r>
+      <w:r>
+        <w:t xml:space="preserve"> The sup element displays text in a higher case size.</w:t>
+      </w:r>
+    </w:p>
+    <w:p>
+      <w:r>
+        <w:t>&amp;lt</w:t>
+      </w:r>
+      <w:r>
+        <w:t>time</w:t>
+      </w:r>
+      <w:r>
+        <w:t>&amp;gt</w:t>
+      </w:r>
+      <w:r>
+        <w:t xml:space="preserve"> The time element represents the time in Gregorian Calendar.</w:t>
+      </w:r>
+    </w:p>
+    <w:p>
+      <w:r>
+        <w:t>&amp;lt</w:t>
+      </w:r>
+      <w:r>
+        <w:t>u</w:t>
+      </w:r>
+      <w:r>
+        <w:t>&amp;gt</w:t>
+      </w:r>
+      <w:r>
+        <w:t xml:space="preserve"> The u element displays text with an underline</w:t>
+      </w:r>
+    </w:p>
+    <w:p>
+      <w:r>
+        <w:t>&amp;lt</w:t>
+      </w:r>
+      <w:r>
+        <w:t>var</w:t>
+      </w:r>
+      <w:r>
+        <w:t>&amp;gt</w:t>
+      </w:r>
+      <w:r>
+        <w:t xml:space="preserve"> The var element represents a variable in mathematical expression. </w:t>
+      </w:r>
+    </w:p>
+    <w:p>
+      <w:r>
+        <w:lastRenderedPageBreak/>
+        <w:t>&amp;lt</w:t>
+      </w:r>
+      <w:r>
+        <w:t>wbr</w:t>
+      </w:r>
+      <w:r>
+        <w:t>&amp;gt</w:t>
+      </w:r>
+      <w:r>
+        <w:t xml:space="preserve"> the wbr element represents a word break.</w:t>
       </w:r>
     </w:p>
     <w:p/>
@@ -365,38 +1025,103 @@
         <w:jc w:val="center"/>
       </w:pPr>
       <w:r>
-        <w:lastRenderedPageBreak/>
         <w:t>Image and Multimedia</w:t>
       </w:r>
     </w:p>
     <w:p>
       <w:r>
-        <w:t>&lt;area&gt; The area element defines a clickable spot on an image.</w:t>
-      </w:r>
-    </w:p>
-    <w:p>
-      <w:r>
-        <w:t>&lt;audio&gt; The audio element allows insertion of audio into the document.</w:t>
-      </w:r>
-    </w:p>
-    <w:p>
-      <w:r>
-        <w:t>&lt;img&gt; The img element allows insertion of an image into the document.</w:t>
-      </w:r>
-    </w:p>
-    <w:p>
-      <w:r>
-        <w:t>&lt;map&gt; The map element is used with the &lt;area&gt; tag to specify the pixels of the are that will be clickable.</w:t>
-      </w:r>
-    </w:p>
-    <w:p>
-      <w:r>
-        <w:t>&lt;track&gt; The track element is the child of a media element.</w:t>
-      </w:r>
-    </w:p>
-    <w:p>
-      <w:r>
-        <w:t>&lt;video&gt; the video element allows insertion of videos into the the document.</w:t>
+        <w:t>&amp;lt</w:t>
+      </w:r>
+      <w:r>
+        <w:t>area</w:t>
+      </w:r>
+      <w:r>
+        <w:t>&amp;gt</w:t>
+      </w:r>
+      <w:r>
+        <w:t xml:space="preserve"> The area element defines a clickable spot on an image.</w:t>
+      </w:r>
+    </w:p>
+    <w:p>
+      <w:r>
+        <w:t>&amp;lt</w:t>
+      </w:r>
+      <w:r>
+        <w:t>audio</w:t>
+      </w:r>
+      <w:r>
+        <w:t>&amp;gt</w:t>
+      </w:r>
+      <w:r>
+        <w:t xml:space="preserve"> The audio element allows insertion of audio into the document.</w:t>
+      </w:r>
+    </w:p>
+    <w:p>
+      <w:r>
+        <w:t>&amp;lt</w:t>
+      </w:r>
+      <w:r>
+        <w:t>img</w:t>
+      </w:r>
+      <w:r>
+        <w:t>&amp;gt</w:t>
+      </w:r>
+      <w:r>
+        <w:t xml:space="preserve"> The img element allows insertion of an image into the document.</w:t>
+      </w:r>
+    </w:p>
+    <w:p>
+      <w:r>
+        <w:t>&amp;lt</w:t>
+      </w:r>
+      <w:r>
+        <w:t>map</w:t>
+      </w:r>
+      <w:r>
+        <w:t>&amp;gt</w:t>
+      </w:r>
+      <w:r>
+        <w:t xml:space="preserve"> The map element is used with the </w:t>
+      </w:r>
+      <w:r>
+        <w:t>&amp;lt</w:t>
+      </w:r>
+      <w:r>
+        <w:t>area</w:t>
+      </w:r>
+      <w:r>
+        <w:t>&amp;gt</w:t>
+      </w:r>
+      <w:r>
+        <w:t xml:space="preserve"> tag to specify the pixels of the are that will be clickable.</w:t>
+      </w:r>
+    </w:p>
+    <w:p>
+      <w:r>
+        <w:t>&amp;lt</w:t>
+      </w:r>
+      <w:r>
+        <w:t>track</w:t>
+      </w:r>
+      <w:r>
+        <w:t>&amp;gt</w:t>
+      </w:r>
+      <w:r>
+        <w:t xml:space="preserve"> The track element is the child of a media element.</w:t>
+      </w:r>
+    </w:p>
+    <w:p>
+      <w:r>
+        <w:t>&amp;lt</w:t>
+      </w:r>
+      <w:r>
+        <w:t>video</w:t>
+      </w:r>
+      <w:r>
+        <w:t>&amp;gt</w:t>
+      </w:r>
+      <w:r>
+        <w:t xml:space="preserve"> the video element allows insertion of videos into the the document.</w:t>
       </w:r>
     </w:p>
     <w:p>
@@ -409,12 +1134,30 @@
     </w:p>
     <w:p>
       <w:r>
-        <w:t>&lt;embed&gt; The embed element is used for importing an external application to the document.</w:t>
-      </w:r>
-    </w:p>
-    <w:p>
-      <w:r>
-        <w:t xml:space="preserve">&lt;object&gt; The object element </w:t>
+        <w:t>&amp;lt</w:t>
+      </w:r>
+      <w:r>
+        <w:t>embed</w:t>
+      </w:r>
+      <w:r>
+        <w:t>&amp;gt</w:t>
+      </w:r>
+      <w:r>
+        <w:t xml:space="preserve"> The embed element is used for importing an external application to the document.</w:t>
+      </w:r>
+    </w:p>
+    <w:p>
+      <w:r>
+        <w:t>&amp;lt</w:t>
+      </w:r>
+      <w:r>
+        <w:t>object</w:t>
+      </w:r>
+      <w:r>
+        <w:t>&amp;gt</w:t>
+      </w:r>
+      <w:r>
+        <w:t xml:space="preserve"> The object element </w:t>
       </w:r>
       <w:r>
         <w:t>is an external resource treated as an image.</w:t>
@@ -422,12 +1165,42 @@
     </w:p>
     <w:p>
       <w:r>
-        <w:t>&lt;param&gt; The param element defines the parameters to an &lt;object&gt; element.</w:t>
-      </w:r>
-    </w:p>
-    <w:p>
-      <w:r>
-        <w:t>&lt;source&gt; The source element specifies multiple media sources in the application.</w:t>
+        <w:t>&amp;lt</w:t>
+      </w:r>
+      <w:r>
+        <w:t>param</w:t>
+      </w:r>
+      <w:r>
+        <w:t>&amp;gt</w:t>
+      </w:r>
+      <w:r>
+        <w:t xml:space="preserve"> The param element defines the parameters to an </w:t>
+      </w:r>
+      <w:r>
+        <w:t>&amp;lt</w:t>
+      </w:r>
+      <w:r>
+        <w:t>object</w:t>
+      </w:r>
+      <w:r>
+        <w:t>&amp;gt</w:t>
+      </w:r>
+      <w:r>
+        <w:t xml:space="preserve"> element.</w:t>
+      </w:r>
+    </w:p>
+    <w:p>
+      <w:r>
+        <w:t>&amp;lt</w:t>
+      </w:r>
+      <w:r>
+        <w:t>source</w:t>
+      </w:r>
+      <w:r>
+        <w:t>&amp;gt</w:t>
+      </w:r>
+      <w:r>
+        <w:t xml:space="preserve"> The source element specifies multiple media sources in the application.</w:t>
       </w:r>
     </w:p>
     <w:p>
@@ -440,17 +1213,45 @@
     </w:p>
     <w:p>
       <w:r>
-        <w:t>&lt;canvas&gt; The canvas element is used to draw graphics and animations.</w:t>
-      </w:r>
-    </w:p>
-    <w:p>
-      <w:r>
-        <w:t>&lt;noscript&gt; The noscript element defines a section in the document if the browser does not support it.</w:t>
-      </w:r>
-    </w:p>
-    <w:p>
-      <w:r>
-        <w:t>&lt;script&gt; The script element is used to embed an executable script.</w:t>
+        <w:t>&amp;lt</w:t>
+      </w:r>
+      <w:r>
+        <w:t>canvas</w:t>
+      </w:r>
+      <w:r>
+        <w:t>&amp;gt</w:t>
+      </w:r>
+      <w:r>
+        <w:t xml:space="preserve"> The canvas element is used to draw graphics and animations.</w:t>
+      </w:r>
+    </w:p>
+    <w:p>
+      <w:r>
+        <w:lastRenderedPageBreak/>
+        <w:t>&amp;lt</w:t>
+      </w:r>
+      <w:r>
+        <w:t>noscript</w:t>
+      </w:r>
+      <w:r>
+        <w:t>&amp;gt</w:t>
+      </w:r>
+      <w:r>
+        <w:t xml:space="preserve"> The noscript element defines a section in the document if the browser does not support it.</w:t>
+      </w:r>
+    </w:p>
+    <w:p>
+      <w:r>
+        <w:t>&amp;lt</w:t>
+      </w:r>
+      <w:r>
+        <w:t>script</w:t>
+      </w:r>
+      <w:r>
+        <w:t>&amp;gt</w:t>
+      </w:r>
+      <w:r>
+        <w:t xml:space="preserve"> The script element is used to embed an executable script.</w:t>
       </w:r>
     </w:p>
     <w:p>
@@ -463,12 +1264,30 @@
     </w:p>
     <w:p>
       <w:r>
-        <w:t>&lt;del&gt; The del element represents a range of text that has been deleted in the document.</w:t>
-      </w:r>
-    </w:p>
-    <w:p>
-      <w:r>
-        <w:t>&lt;ins&gt; The ins element represents a range of text that has been added to the document.</w:t>
+        <w:t>&amp;lt</w:t>
+      </w:r>
+      <w:r>
+        <w:t>del</w:t>
+      </w:r>
+      <w:r>
+        <w:t>&amp;gt</w:t>
+      </w:r>
+      <w:r>
+        <w:t xml:space="preserve"> The del element represents a range of text that has been deleted in the document.</w:t>
+      </w:r>
+    </w:p>
+    <w:p>
+      <w:r>
+        <w:t>&amp;lt</w:t>
+      </w:r>
+      <w:r>
+        <w:t>ins</w:t>
+      </w:r>
+      <w:r>
+        <w:t>&amp;gt</w:t>
+      </w:r>
+      <w:r>
+        <w:t xml:space="preserve"> The ins element represents a range of text that has been added to the document.</w:t>
       </w:r>
     </w:p>
     <w:p>
@@ -481,7 +1300,16 @@
     </w:p>
     <w:p>
       <w:r>
-        <w:t xml:space="preserve">&lt;caption&gt; The caption element </w:t>
+        <w:t>&amp;lt</w:t>
+      </w:r>
+      <w:r>
+        <w:t>caption</w:t>
+      </w:r>
+      <w:r>
+        <w:t>&amp;gt</w:t>
+      </w:r>
+      <w:r>
+        <w:t xml:space="preserve"> The caption element </w:t>
       </w:r>
       <w:r>
         <w:t>describes the title of a table.</w:t>
@@ -489,47 +1317,140 @@
     </w:p>
     <w:p>
       <w:r>
-        <w:t>&lt;col&gt; The col element defines a column within a table.</w:t>
-      </w:r>
-    </w:p>
-    <w:p>
-      <w:r>
-        <w:t>&lt;colgroup&gt; The colgroup element defines a group of columns within a table.</w:t>
-      </w:r>
-    </w:p>
-    <w:p>
-      <w:r>
-        <w:t>&lt;table&gt; The table element represents tabular data.</w:t>
-      </w:r>
-    </w:p>
-    <w:p>
-      <w:r>
-        <w:t>&lt;tbody&gt; The tbody element groups &lt;tr&gt; elements together.</w:t>
-      </w:r>
-    </w:p>
-    <w:p>
-      <w:r>
-        <w:t>&lt;td&gt; The td element defines a cell of a table.</w:t>
-      </w:r>
-    </w:p>
-    <w:p>
-      <w:r>
-        <w:t>&lt;tfoot&gt; The tfoot element defines a set of rows from the table that has been summarized.</w:t>
-      </w:r>
-    </w:p>
-    <w:p>
-      <w:r>
-        <w:t>&lt;th&gt; The th element defines the cell as a header.</w:t>
-      </w:r>
-    </w:p>
-    <w:p>
-      <w:r>
-        <w:t>&lt;thead&gt; The thead element defines a set of rows defining the head of columns.</w:t>
-      </w:r>
-    </w:p>
-    <w:p>
-      <w:r>
-        <w:t>&lt;tr&gt; The tr element defines a row of cells in a table.</w:t>
+        <w:t>&amp;lt</w:t>
+      </w:r>
+      <w:r>
+        <w:t>col</w:t>
+      </w:r>
+      <w:r>
+        <w:t>&amp;gt</w:t>
+      </w:r>
+      <w:r>
+        <w:t xml:space="preserve"> The col element defines a column within a table.</w:t>
+      </w:r>
+    </w:p>
+    <w:p>
+      <w:r>
+        <w:t>&amp;lt</w:t>
+      </w:r>
+      <w:r>
+        <w:t>colgroup</w:t>
+      </w:r>
+      <w:r>
+        <w:t>&amp;gt</w:t>
+      </w:r>
+      <w:r>
+        <w:t xml:space="preserve"> The colgroup element defines a group of columns within a table.</w:t>
+      </w:r>
+    </w:p>
+    <w:p>
+      <w:r>
+        <w:t>&amp;lt</w:t>
+      </w:r>
+      <w:r>
+        <w:t>table</w:t>
+      </w:r>
+      <w:r>
+        <w:t>&amp;gt</w:t>
+      </w:r>
+      <w:r>
+        <w:t xml:space="preserve"> The table element represents tabular data.</w:t>
+      </w:r>
+    </w:p>
+    <w:p>
+      <w:r>
+        <w:t>&amp;lt</w:t>
+      </w:r>
+      <w:r>
+        <w:t>tbody</w:t>
+      </w:r>
+      <w:r>
+        <w:t>&amp;gt</w:t>
+      </w:r>
+      <w:r>
+        <w:t xml:space="preserve"> The tbody element groups </w:t>
+      </w:r>
+      <w:r>
+        <w:t>&amp;lt</w:t>
+      </w:r>
+      <w:r>
+        <w:t>tr</w:t>
+      </w:r>
+      <w:r>
+        <w:t>&amp;gt</w:t>
+      </w:r>
+      <w:r>
+        <w:t xml:space="preserve"> elements together.</w:t>
+      </w:r>
+    </w:p>
+    <w:p>
+      <w:r>
+        <w:t>&amp;lt</w:t>
+      </w:r>
+      <w:r>
+        <w:t>td</w:t>
+      </w:r>
+      <w:r>
+        <w:t>&amp;gt</w:t>
+      </w:r>
+      <w:r>
+        <w:t xml:space="preserve"> The td element defines a cell of a table.</w:t>
+      </w:r>
+    </w:p>
+    <w:p>
+      <w:r>
+        <w:t>&amp;lt</w:t>
+      </w:r>
+      <w:r>
+        <w:t>tfoot</w:t>
+      </w:r>
+      <w:r>
+        <w:t>&amp;gt</w:t>
+      </w:r>
+      <w:r>
+        <w:t xml:space="preserve"> The tfoot element defines a set of rows from the table that has been summarized.</w:t>
+      </w:r>
+    </w:p>
+    <w:p>
+      <w:r>
+        <w:t>&amp;lt</w:t>
+      </w:r>
+      <w:r>
+        <w:t>th</w:t>
+      </w:r>
+      <w:r>
+        <w:t>&amp;gt</w:t>
+      </w:r>
+      <w:r>
+        <w:t xml:space="preserve"> The th element defines the cell as a header.</w:t>
+      </w:r>
+    </w:p>
+    <w:p>
+      <w:r>
+        <w:t>&amp;lt</w:t>
+      </w:r>
+      <w:r>
+        <w:t>thead</w:t>
+      </w:r>
+      <w:r>
+        <w:t>&amp;gt</w:t>
+      </w:r>
+      <w:r>
+        <w:t xml:space="preserve"> The thead element defines a set of rows defining the head of columns.</w:t>
+      </w:r>
+    </w:p>
+    <w:p>
+      <w:r>
+        <w:t>&amp;lt</w:t>
+      </w:r>
+      <w:r>
+        <w:t>tr</w:t>
+      </w:r>
+      <w:r>
+        <w:t>&amp;gt</w:t>
+      </w:r>
+      <w:r>
+        <w:t xml:space="preserve"> The tr element defines a row of cells in a table.</w:t>
       </w:r>
     </w:p>
     <w:p>
@@ -542,27 +1463,85 @@
     </w:p>
     <w:p>
       <w:r>
-        <w:t>&lt;button&gt; The button element represents a button that the user can click.</w:t>
-      </w:r>
-    </w:p>
-    <w:p>
-      <w:r>
-        <w:t>&lt;datalist&gt; The datalist element contains a set of &lt;option&gt; elements that represent values available for other controls.</w:t>
-      </w:r>
-    </w:p>
-    <w:p>
-      <w:r>
-        <w:t>&lt;fieldset&gt; The fieldset element is used to group several controls and labels within a web form.</w:t>
-      </w:r>
-    </w:p>
-    <w:p>
-      <w:r>
-        <w:t>&lt;form&gt; The form element represents controls that submit information to the server.</w:t>
-      </w:r>
-    </w:p>
-    <w:p>
-      <w:r>
-        <w:t xml:space="preserve">&lt;input&gt; The input element is used to create forms for web-based </w:t>
+        <w:t>&amp;lt</w:t>
+      </w:r>
+      <w:r>
+        <w:t>button</w:t>
+      </w:r>
+      <w:r>
+        <w:t>&amp;gt</w:t>
+      </w:r>
+      <w:r>
+        <w:t xml:space="preserve"> The button element represents a button that the user can click.</w:t>
+      </w:r>
+    </w:p>
+    <w:p>
+      <w:r>
+        <w:lastRenderedPageBreak/>
+        <w:t>&amp;lt</w:t>
+      </w:r>
+      <w:r>
+        <w:t>datalist</w:t>
+      </w:r>
+      <w:r>
+        <w:t>&amp;gt</w:t>
+      </w:r>
+      <w:r>
+        <w:t xml:space="preserve"> The datalist element contains a set of </w:t>
+      </w:r>
+      <w:r>
+        <w:t>&amp;lt</w:t>
+      </w:r>
+      <w:r>
+        <w:t>option</w:t>
+      </w:r>
+      <w:r>
+        <w:t>&amp;gt</w:t>
+      </w:r>
+      <w:r>
+        <w:t xml:space="preserve"> elements that represent values available for other controls.</w:t>
+      </w:r>
+    </w:p>
+    <w:p>
+      <w:r>
+        <w:t>&amp;lt</w:t>
+      </w:r>
+      <w:r>
+        <w:t>fieldset</w:t>
+      </w:r>
+      <w:r>
+        <w:t>&amp;gt</w:t>
+      </w:r>
+      <w:r>
+        <w:t xml:space="preserve"> The fieldset element is used to group several controls and labels within a web form.</w:t>
+      </w:r>
+    </w:p>
+    <w:p>
+      <w:r>
+        <w:t>&amp;lt</w:t>
+      </w:r>
+      <w:r>
+        <w:t>form</w:t>
+      </w:r>
+      <w:r>
+        <w:t>&amp;gt</w:t>
+      </w:r>
+      <w:r>
+        <w:t xml:space="preserve"> The form element represents controls that submit information to the server.</w:t>
+      </w:r>
+    </w:p>
+    <w:p>
+      <w:r>
+        <w:t>&amp;lt</w:t>
+      </w:r>
+      <w:r>
+        <w:t>input</w:t>
+      </w:r>
+      <w:r>
+        <w:t>&amp;gt</w:t>
+      </w:r>
+      <w:r>
+        <w:t xml:space="preserve"> The input element is used to create forms for web-based </w:t>
       </w:r>
       <w:r>
         <w:t>forms for the user.</w:t>
@@ -570,52 +1549,153 @@
     </w:p>
     <w:p>
       <w:r>
-        <w:lastRenderedPageBreak/>
-        <w:t>&lt;label&gt; The label element represent the caption of an item in the UI.</w:t>
-      </w:r>
-    </w:p>
-    <w:p>
-      <w:r>
-        <w:t>&lt;legend&gt; The legend element represents a caption for the parent &lt;fieldset&gt;.</w:t>
-      </w:r>
-    </w:p>
-    <w:p>
-      <w:r>
-        <w:t>&lt;meter&gt; The meter element represents a fractional or scalar value.</w:t>
-      </w:r>
-    </w:p>
-    <w:p>
-      <w:r>
-        <w:t>&lt;optgroup&gt; The optgroup element creates a group of options within the &lt;select&gt; element.</w:t>
-      </w:r>
-    </w:p>
-    <w:p>
-      <w:r>
-        <w:t>&lt;option&gt; The option element is used to represent items in lists.</w:t>
-      </w:r>
-    </w:p>
-    <w:p>
-      <w:bookmarkStart w:id="0" w:name="_GoBack"/>
-      <w:bookmarkEnd w:id="0"/>
-    </w:p>
-    <w:p>
-      <w:r>
-        <w:t>&lt;output&gt; The output element represents the result of a user action.</w:t>
-      </w:r>
-    </w:p>
-    <w:p>
-      <w:r>
-        <w:t>&lt;progress&gt; The progress element represents the completion of a task displayed in a progress bar.</w:t>
-      </w:r>
-    </w:p>
-    <w:p>
-      <w:r>
-        <w:t>&lt;select&gt; The select element represents menu options.</w:t>
-      </w:r>
-    </w:p>
-    <w:p>
-      <w:r>
-        <w:t>&lt;textarea&gt; The textarea represents multi-line text editing.</w:t>
+        <w:t>&amp;lt</w:t>
+      </w:r>
+      <w:r>
+        <w:t>label</w:t>
+      </w:r>
+      <w:r>
+        <w:t>&amp;gt</w:t>
+      </w:r>
+      <w:r>
+        <w:t xml:space="preserve"> The label element represent the caption of an item in the UI.</w:t>
+      </w:r>
+    </w:p>
+    <w:p>
+      <w:r>
+        <w:t>&amp;lt</w:t>
+      </w:r>
+      <w:r>
+        <w:t>legend</w:t>
+      </w:r>
+      <w:r>
+        <w:t>&amp;gt</w:t>
+      </w:r>
+      <w:r>
+        <w:t xml:space="preserve"> The legend element represents a caption for the parent </w:t>
+      </w:r>
+      <w:r>
+        <w:t>&amp;lt</w:t>
+      </w:r>
+      <w:r>
+        <w:t>fieldset</w:t>
+      </w:r>
+      <w:r>
+        <w:t>&amp;gt</w:t>
+      </w:r>
+      <w:r>
+        <w:t>.</w:t>
+      </w:r>
+    </w:p>
+    <w:p>
+      <w:r>
+        <w:t>&amp;lt</w:t>
+      </w:r>
+      <w:r>
+        <w:t>meter</w:t>
+      </w:r>
+      <w:r>
+        <w:t>&amp;gt</w:t>
+      </w:r>
+      <w:r>
+        <w:t xml:space="preserve"> The meter element represents a fractional or scalar value.</w:t>
+      </w:r>
+    </w:p>
+    <w:p>
+      <w:r>
+        <w:t>&amp;lt</w:t>
+      </w:r>
+      <w:r>
+        <w:t>optgroup</w:t>
+      </w:r>
+      <w:r>
+        <w:t>&amp;gt</w:t>
+      </w:r>
+      <w:r>
+        <w:t xml:space="preserve"> The optgroup element creates a group of options within the </w:t>
+      </w:r>
+      <w:r>
+        <w:t>&amp;lt</w:t>
+      </w:r>
+      <w:r>
+        <w:t>select</w:t>
+      </w:r>
+      <w:r>
+        <w:t>&amp;gt</w:t>
+      </w:r>
+      <w:r>
+        <w:t xml:space="preserve"> element.</w:t>
+      </w:r>
+    </w:p>
+    <w:p>
+      <w:r>
+        <w:t>&amp;lt</w:t>
+      </w:r>
+      <w:r>
+        <w:t>option</w:t>
+      </w:r>
+      <w:r>
+        <w:t>&amp;gt</w:t>
+      </w:r>
+      <w:r>
+        <w:t xml:space="preserve"> The option element is used to represent items in lists.</w:t>
+      </w:r>
+    </w:p>
+    <w:p/>
+    <w:p>
+      <w:r>
+        <w:t>&amp;lt</w:t>
+      </w:r>
+      <w:r>
+        <w:t>output</w:t>
+      </w:r>
+      <w:r>
+        <w:t>&amp;gt</w:t>
+      </w:r>
+      <w:r>
+        <w:t xml:space="preserve"> The output element represents the result of a user action.</w:t>
+      </w:r>
+    </w:p>
+    <w:p>
+      <w:r>
+        <w:t>&amp;lt</w:t>
+      </w:r>
+      <w:r>
+        <w:t>progress</w:t>
+      </w:r>
+      <w:r>
+        <w:t>&amp;gt</w:t>
+      </w:r>
+      <w:r>
+        <w:t xml:space="preserve"> The progress element represents the completion of a task displayed in a progress bar.</w:t>
+      </w:r>
+    </w:p>
+    <w:p>
+      <w:r>
+        <w:t>&amp;lt</w:t>
+      </w:r>
+      <w:r>
+        <w:t>select</w:t>
+      </w:r>
+      <w:r>
+        <w:t>&amp;gt</w:t>
+      </w:r>
+      <w:r>
+        <w:t xml:space="preserve"> The select element represents menu options.</w:t>
+      </w:r>
+    </w:p>
+    <w:p>
+      <w:r>
+        <w:t>&amp;lt</w:t>
+      </w:r>
+      <w:r>
+        <w:t>textarea</w:t>
+      </w:r>
+      <w:r>
+        <w:t>&amp;gt</w:t>
+      </w:r>
+      <w:r>
+        <w:t xml:space="preserve"> The textarea represents multi-line text editing.</w:t>
       </w:r>
     </w:p>
     <w:p>
@@ -628,27 +1708,85 @@
     </w:p>
     <w:p>
       <w:r>
-        <w:t>&lt;details&gt; The details element is used where the user can retrieve information.</w:t>
-      </w:r>
-    </w:p>
-    <w:p>
-      <w:r>
-        <w:t>&lt;dialog&gt; The dialog element represents a dialog box.</w:t>
-      </w:r>
-    </w:p>
-    <w:p>
-      <w:r>
-        <w:t>&lt;menu&gt; The menu element represents a list of commands a user can activate.</w:t>
-      </w:r>
-    </w:p>
-    <w:p>
-      <w:r>
-        <w:t>&lt;menuitem&gt; The menuitem element represents a command the user can invoke using a popup menu.</w:t>
-      </w:r>
-    </w:p>
-    <w:p>
-      <w:r>
-        <w:t>&lt;summary&gt; The summary element is used as content for the &lt;details&gt; element.</w:t>
+        <w:t>&amp;lt</w:t>
+      </w:r>
+      <w:r>
+        <w:t>details</w:t>
+      </w:r>
+      <w:r>
+        <w:t>&amp;gt</w:t>
+      </w:r>
+      <w:r>
+        <w:t xml:space="preserve"> The details element is used where the user can retrieve information.</w:t>
+      </w:r>
+    </w:p>
+    <w:p>
+      <w:r>
+        <w:lastRenderedPageBreak/>
+        <w:t>&amp;lt</w:t>
+      </w:r>
+      <w:r>
+        <w:t>dialog</w:t>
+      </w:r>
+      <w:r>
+        <w:t>&amp;gt</w:t>
+      </w:r>
+      <w:r>
+        <w:t xml:space="preserve"> The dialog element represents a dialog box.</w:t>
+      </w:r>
+    </w:p>
+    <w:p>
+      <w:r>
+        <w:t>&amp;lt</w:t>
+      </w:r>
+      <w:r>
+        <w:t>menu</w:t>
+      </w:r>
+      <w:r>
+        <w:t>&amp;gt</w:t>
+      </w:r>
+      <w:r>
+        <w:t xml:space="preserve"> The menu element represents a list of commands a user can activate.</w:t>
+      </w:r>
+    </w:p>
+    <w:p>
+      <w:r>
+        <w:t>&amp;lt</w:t>
+      </w:r>
+      <w:r>
+        <w:t>menuitem</w:t>
+      </w:r>
+      <w:r>
+        <w:t>&amp;gt</w:t>
+      </w:r>
+      <w:r>
+        <w:t xml:space="preserve"> The menuitem element represents a command the user can invoke using a popup menu.</w:t>
+      </w:r>
+    </w:p>
+    <w:p>
+      <w:r>
+        <w:t>&amp;lt</w:t>
+      </w:r>
+      <w:r>
+        <w:t>summary</w:t>
+      </w:r>
+      <w:r>
+        <w:t>&amp;gt</w:t>
+      </w:r>
+      <w:r>
+        <w:t xml:space="preserve"> The summary element is used as content for the </w:t>
+      </w:r>
+      <w:r>
+        <w:t>&amp;lt</w:t>
+      </w:r>
+      <w:r>
+        <w:t>details</w:t>
+      </w:r>
+      <w:r>
+        <w:t>&amp;gt</w:t>
+      </w:r>
+      <w:r>
+        <w:t xml:space="preserve"> element.</w:t>
       </w:r>
     </w:p>
     <w:p>
@@ -661,13 +1799,36 @@
     </w:p>
     <w:p>
       <w:r>
-        <w:t>&lt;shadow&gt; The shadow element is used as a DOM insertion port.</w:t>
-      </w:r>
-    </w:p>
-    <w:p>
-      <w:r>
-        <w:t>&lt;slot&gt; The slot element is used as a placeholder  inside a web component.</w:t>
-      </w:r>
+        <w:t>&amp;lt</w:t>
+      </w:r>
+      <w:r>
+        <w:t>shadow</w:t>
+      </w:r>
+      <w:r>
+        <w:t>&amp;gt</w:t>
+      </w:r>
+      <w:r>
+        <w:t xml:space="preserve"> The shadow element is used as a DOM insertion port.</w:t>
+      </w:r>
+    </w:p>
+    <w:p>
+      <w:r>
+        <w:t>&amp;lt</w:t>
+      </w:r>
+      <w:r>
+        <w:t>slot</w:t>
+      </w:r>
+      <w:r>
+        <w:t>&amp;gt</w:t>
+      </w:r>
+      <w:r>
+        <w:t xml:space="preserve"> </w:t>
+      </w:r>
+      <w:bookmarkStart w:id="0" w:name="_GoBack"/>
+      <w:r>
+        <w:t>The slot element is used as a placeholder  inside a web component.</w:t>
+      </w:r>
+      <w:bookmarkEnd w:id="0"/>
     </w:p>
     <w:sectPr>
       <w:pgSz w:w="12240" w:h="15840"/>
@@ -680,7 +1841,7 @@
 </file>
 
 <file path=word/styles.xml><?xml version="1.0" encoding="utf-8"?>
-<w:styles xmlns:mc="http://schemas.openxmlformats.org/markup-compatibility/2006" xmlns:r="http://schemas.openxmlformats.org/officeDocument/2006/relationships" xmlns:w="http://schemas.openxmlformats.org/wordprocessingml/2006/main" xmlns:w14="http://schemas.microsoft.com/office/word/2010/wordml" xmlns:w15="http://schemas.microsoft.com/office/word/2012/wordml" xmlns:w16se="http://schemas.microsoft.com/office/word/2015/wordml/symex" mc:Ignorable="w14 w15 w16se">
+<w:styles xmlns:mc="http://schemas.openxmlformats.org/markup-compatibility/2006" xmlns:r="http://schemas.openxmlformats.org/officeDocument/2006/relationships" xmlns:w="http://schemas.openxmlformats.org/wordprocessingml/2006/main" xmlns:w14="http://schemas.microsoft.com/office/word/2010/wordml" xmlns:w15="http://schemas.microsoft.com/office/word/2012/wordml" mc:Ignorable="w14 w15">
   <w:docDefaults>
     <w:rPrDefault>
       <w:rPr>
@@ -696,7 +1857,7 @@
       </w:pPr>
     </w:pPrDefault>
   </w:docDefaults>
-  <w:latentStyles w:defLockedState="0" w:defUIPriority="99" w:defSemiHidden="0" w:defUnhideWhenUsed="0" w:defQFormat="0" w:count="374">
+  <w:latentStyles w:defLockedState="0" w:defUIPriority="99" w:defSemiHidden="0" w:defUnhideWhenUsed="0" w:defQFormat="0" w:count="371">
     <w:lsdException w:name="Normal" w:uiPriority="0" w:qFormat="1"/>
     <w:lsdException w:name="heading 1" w:uiPriority="9" w:qFormat="1"/>
     <w:lsdException w:name="heading 2" w:semiHidden="1" w:uiPriority="9" w:unhideWhenUsed="1" w:qFormat="1"/>
@@ -802,6 +1963,7 @@
     <w:lsdException w:name="HTML Sample" w:semiHidden="1" w:unhideWhenUsed="1"/>
     <w:lsdException w:name="HTML Typewriter" w:semiHidden="1" w:unhideWhenUsed="1"/>
     <w:lsdException w:name="HTML Variable" w:semiHidden="1" w:unhideWhenUsed="1"/>
+    <w:lsdException w:name="Normal Table" w:semiHidden="1" w:unhideWhenUsed="1"/>
     <w:lsdException w:name="annotation subject" w:semiHidden="1" w:unhideWhenUsed="1"/>
     <w:lsdException w:name="No List" w:semiHidden="1" w:unhideWhenUsed="1"/>
     <w:lsdException w:name="Outline List 1" w:semiHidden="1" w:unhideWhenUsed="1"/>
@@ -847,9 +2009,11 @@
     <w:lsdException w:name="Table Subtle 1" w:semiHidden="1" w:unhideWhenUsed="1"/>
     <w:lsdException w:name="Table Subtle 2" w:semiHidden="1" w:unhideWhenUsed="1"/>
     <w:lsdException w:name="Table Web 1" w:semiHidden="1" w:unhideWhenUsed="1"/>
+    <w:lsdException w:name="Table Web 2" w:semiHidden="1" w:unhideWhenUsed="1"/>
     <w:lsdException w:name="Table Web 3" w:semiHidden="1" w:unhideWhenUsed="1"/>
     <w:lsdException w:name="Balloon Text" w:semiHidden="1" w:unhideWhenUsed="1"/>
     <w:lsdException w:name="Table Grid" w:uiPriority="39"/>
+    <w:lsdException w:name="Table Theme" w:semiHidden="1" w:unhideWhenUsed="1"/>
     <w:lsdException w:name="Placeholder Text" w:semiHidden="1"/>
     <w:lsdException w:name="No Spacing" w:uiPriority="1" w:qFormat="1"/>
     <w:lsdException w:name="Light Shading" w:uiPriority="60"/>
@@ -1065,9 +2229,6 @@
     <w:lsdException w:name="List Table 5 Dark Accent 6" w:uiPriority="50"/>
     <w:lsdException w:name="List Table 6 Colorful Accent 6" w:uiPriority="51"/>
     <w:lsdException w:name="List Table 7 Colorful Accent 6" w:uiPriority="52"/>
-    <w:lsdException w:name="Mention" w:semiHidden="1" w:unhideWhenUsed="1"/>
-    <w:lsdException w:name="Smart Hyperlink" w:semiHidden="1" w:unhideWhenUsed="1"/>
-    <w:lsdException w:name="Hashtag" w:semiHidden="1" w:unhideWhenUsed="1"/>
   </w:latentStyles>
   <w:style w:type="paragraph" w:default="1" w:styleId="Normal">
     <w:name w:val="Normal"/>
@@ -1403,7 +2564,7 @@
 </file>
 
 <file path=customXml/itemProps1.xml><?xml version="1.0" encoding="utf-8"?>
-<ds:datastoreItem xmlns:ds="http://schemas.openxmlformats.org/officeDocument/2006/customXml" ds:itemID="{521017E0-7108-4A19-BF59-69E953A47303}">
+<ds:datastoreItem xmlns:ds="http://schemas.openxmlformats.org/officeDocument/2006/customXml" ds:itemID="{2CB19B5F-68AC-493B-8346-038693FFD088}">
   <ds:schemaRefs>
     <ds:schemaRef ds:uri="http://schemas.openxmlformats.org/officeDocument/2006/bibliography"/>
   </ds:schemaRefs>

</xml_diff>